<commit_message>
Adicionei na definição das interfaces IZoneServer e IRingServer o método GetSponsor. E introduzi na secção do server o tópico tempo de vida
</commit_message>
<xml_diff>
--- a/Trabalho 1/Report.docx
+++ b/Trabalho 1/Report.docx
@@ -8414,9 +8414,18 @@
           <w:color w:val="0000FF"/>
           <w:sz w:val="19"/>
           <w:szCs w:val="19"/>
+        </w:rPr>
+        <w:t xml:space="preserve">  </w:t>
+      </w:r>
+      <w:r>
+        <w:rPr>
+          <w:rFonts w:ascii="Consolas" w:hAnsi="Consolas" w:cs="Consolas"/>
+          <w:color w:val="0000FF"/>
+          <w:sz w:val="19"/>
+          <w:szCs w:val="19"/>
           <w:lang w:val="en-US"/>
         </w:rPr>
-        <w:t xml:space="preserve">  &lt;</w:t>
+        <w:t>&lt;</w:t>
       </w:r>
       <w:r>
         <w:rPr>
@@ -9713,6 +9722,7 @@
       <w:r>
         <w:rPr>
           <w:rFonts w:ascii="Calibri" w:hAnsi="Calibri"/>
+          <w:noProof/>
           <w:color w:val="auto"/>
           <w:sz w:val="22"/>
           <w:szCs w:val="20"/>
@@ -12504,7 +12514,7 @@
                 <w:sz w:val="20"/>
                 <w:szCs w:val="20"/>
               </w:rPr>
-              <w:t>Z</w:t>
+              <w:t>z</w:t>
             </w:r>
             <w:r>
               <w:rPr>
@@ -12883,6 +12893,104 @@
           </w:p>
         </w:tc>
       </w:tr>
+      <w:tr>
+        <w:trPr>
+          <w:cnfStyle w:val="000000100000"/>
+        </w:trPr>
+        <w:tc>
+          <w:tcPr>
+            <w:cnfStyle w:val="001000000000"/>
+            <w:tcW w:w="8644" w:type="dxa"/>
+          </w:tcPr>
+          <w:p>
+            <w:pPr>
+              <w:pStyle w:val="Default"/>
+              <w:jc w:val="both"/>
+              <w:rPr>
+                <w:rFonts w:ascii="Calibri" w:hAnsi="Calibri"/>
+                <w:color w:val="auto"/>
+                <w:sz w:val="20"/>
+                <w:szCs w:val="20"/>
+              </w:rPr>
+            </w:pPr>
+            <w:r>
+              <w:rPr>
+                <w:rFonts w:ascii="Calibri" w:hAnsi="Calibri"/>
+                <w:color w:val="auto"/>
+                <w:sz w:val="20"/>
+                <w:szCs w:val="20"/>
+              </w:rPr>
+              <w:t>GetSponsor() : ITriviaSponsor</w:t>
+            </w:r>
+          </w:p>
+          <w:p>
+            <w:pPr>
+              <w:pStyle w:val="Default"/>
+              <w:jc w:val="both"/>
+              <w:rPr>
+                <w:rFonts w:ascii="Calibri" w:hAnsi="Calibri"/>
+                <w:b w:val="0"/>
+                <w:color w:val="auto"/>
+                <w:sz w:val="20"/>
+                <w:szCs w:val="20"/>
+              </w:rPr>
+            </w:pPr>
+            <w:r>
+              <w:rPr>
+                <w:rFonts w:ascii="Calibri" w:hAnsi="Calibri"/>
+                <w:b w:val="0"/>
+                <w:color w:val="auto"/>
+                <w:sz w:val="20"/>
+                <w:szCs w:val="20"/>
+              </w:rPr>
+              <w:t xml:space="preserve">Método </w:t>
+            </w:r>
+            <w:r>
+              <w:rPr>
+                <w:rFonts w:ascii="Calibri" w:hAnsi="Calibri"/>
+                <w:b w:val="0"/>
+                <w:i/>
+                <w:color w:val="auto"/>
+                <w:sz w:val="20"/>
+                <w:szCs w:val="20"/>
+              </w:rPr>
+              <w:t>factory</w:t>
+            </w:r>
+            <w:r>
+              <w:rPr>
+                <w:rFonts w:ascii="Calibri" w:hAnsi="Calibri"/>
+                <w:b w:val="0"/>
+                <w:color w:val="auto"/>
+                <w:sz w:val="20"/>
+                <w:szCs w:val="20"/>
+              </w:rPr>
+              <w:t xml:space="preserve"> chamado pelo cliente para obter um sponsor</w:t>
+            </w:r>
+            <w:r>
+              <w:rPr>
+                <w:rFonts w:ascii="Calibri" w:hAnsi="Calibri"/>
+                <w:b w:val="0"/>
+                <w:color w:val="auto"/>
+                <w:sz w:val="20"/>
+                <w:szCs w:val="20"/>
+              </w:rPr>
+              <w:t xml:space="preserve"> a utilizar na sua referência para o servidor.</w:t>
+            </w:r>
+          </w:p>
+          <w:p>
+            <w:pPr>
+              <w:pStyle w:val="Default"/>
+              <w:jc w:val="both"/>
+              <w:rPr>
+                <w:rFonts w:ascii="Calibri" w:hAnsi="Calibri"/>
+                <w:color w:val="auto"/>
+                <w:sz w:val="20"/>
+                <w:szCs w:val="20"/>
+              </w:rPr>
+            </w:pPr>
+          </w:p>
+        </w:tc>
+      </w:tr>
     </w:tbl>
     <w:p>
       <w:pPr>
@@ -12944,7 +13052,25 @@
                 <w:sz w:val="20"/>
                 <w:szCs w:val="20"/>
               </w:rPr>
-              <w:t>Interface IRingServer</w:t>
+              <w:t>Interface I</w:t>
+            </w:r>
+            <w:r>
+              <w:rPr>
+                <w:rFonts w:ascii="Calibri" w:hAnsi="Calibri"/>
+                <w:color w:val="auto"/>
+                <w:sz w:val="20"/>
+                <w:szCs w:val="20"/>
+              </w:rPr>
+              <w:t>r</w:t>
+            </w:r>
+            <w:r>
+              <w:rPr>
+                <w:rFonts w:ascii="Calibri" w:hAnsi="Calibri"/>
+                <w:color w:val="auto"/>
+                <w:sz w:val="20"/>
+                <w:szCs w:val="20"/>
+              </w:rPr>
+              <w:t>ingServer</w:t>
             </w:r>
           </w:p>
           <w:p>
@@ -13105,6 +13231,124 @@
           </w:p>
         </w:tc>
       </w:tr>
+      <w:tr>
+        <w:trPr>
+          <w:cnfStyle w:val="000000100000"/>
+        </w:trPr>
+        <w:tc>
+          <w:tcPr>
+            <w:cnfStyle w:val="001000000000"/>
+            <w:tcW w:w="8644" w:type="dxa"/>
+          </w:tcPr>
+          <w:p>
+            <w:pPr>
+              <w:pStyle w:val="Default"/>
+              <w:jc w:val="both"/>
+              <w:rPr>
+                <w:rFonts w:ascii="Calibri" w:hAnsi="Calibri"/>
+                <w:color w:val="auto"/>
+                <w:sz w:val="20"/>
+                <w:szCs w:val="20"/>
+              </w:rPr>
+            </w:pPr>
+            <w:r>
+              <w:rPr>
+                <w:rFonts w:ascii="Calibri" w:hAnsi="Calibri"/>
+                <w:color w:val="auto"/>
+                <w:sz w:val="20"/>
+                <w:szCs w:val="20"/>
+              </w:rPr>
+              <w:t>GetSponsor() : ItriviaSponsor</w:t>
+            </w:r>
+          </w:p>
+          <w:p>
+            <w:pPr>
+              <w:pStyle w:val="Default"/>
+              <w:jc w:val="both"/>
+              <w:rPr>
+                <w:rFonts w:ascii="Calibri" w:hAnsi="Calibri"/>
+                <w:b w:val="0"/>
+                <w:color w:val="auto"/>
+                <w:sz w:val="20"/>
+                <w:szCs w:val="20"/>
+              </w:rPr>
+            </w:pPr>
+            <w:r>
+              <w:rPr>
+                <w:rFonts w:ascii="Calibri" w:hAnsi="Calibri"/>
+                <w:b w:val="0"/>
+                <w:color w:val="auto"/>
+                <w:sz w:val="20"/>
+                <w:szCs w:val="20"/>
+              </w:rPr>
+              <w:t xml:space="preserve">Método </w:t>
+            </w:r>
+            <w:r>
+              <w:rPr>
+                <w:rFonts w:ascii="Calibri" w:hAnsi="Calibri"/>
+                <w:b w:val="0"/>
+                <w:i/>
+                <w:color w:val="auto"/>
+                <w:sz w:val="20"/>
+                <w:szCs w:val="20"/>
+              </w:rPr>
+              <w:t>factory</w:t>
+            </w:r>
+            <w:r>
+              <w:rPr>
+                <w:rFonts w:ascii="Calibri" w:hAnsi="Calibri"/>
+                <w:b w:val="0"/>
+                <w:color w:val="auto"/>
+                <w:sz w:val="20"/>
+                <w:szCs w:val="20"/>
+              </w:rPr>
+              <w:t xml:space="preserve"> c</w:t>
+            </w:r>
+            <w:r>
+              <w:rPr>
+                <w:rFonts w:ascii="Calibri" w:hAnsi="Calibri"/>
+                <w:b w:val="0"/>
+                <w:color w:val="auto"/>
+                <w:sz w:val="20"/>
+                <w:szCs w:val="20"/>
+              </w:rPr>
+              <w:t>hamado por um servidor</w:t>
+            </w:r>
+            <w:r>
+              <w:rPr>
+                <w:rFonts w:ascii="Calibri" w:hAnsi="Calibri"/>
+                <w:b w:val="0"/>
+                <w:color w:val="auto"/>
+                <w:sz w:val="20"/>
+                <w:szCs w:val="20"/>
+              </w:rPr>
+              <w:t xml:space="preserve"> para obter um sponsor</w:t>
+            </w:r>
+            <w:r>
+              <w:rPr>
+                <w:rFonts w:ascii="Calibri" w:hAnsi="Calibri"/>
+                <w:b w:val="0"/>
+                <w:color w:val="auto"/>
+                <w:sz w:val="20"/>
+                <w:szCs w:val="20"/>
+              </w:rPr>
+              <w:t xml:space="preserve"> a utilizar na sua referência para o servidor.</w:t>
+            </w:r>
+          </w:p>
+          <w:p>
+            <w:pPr>
+              <w:pStyle w:val="Default"/>
+              <w:jc w:val="both"/>
+              <w:rPr>
+                <w:rFonts w:ascii="Calibri" w:hAnsi="Calibri"/>
+                <w:color w:val="auto"/>
+                <w:sz w:val="20"/>
+                <w:szCs w:val="20"/>
+              </w:rPr>
+            </w:pPr>
+          </w:p>
+        </w:tc>
+      </w:tr>
     </w:tbl>
     <w:p>
       <w:pPr>
@@ -13275,14 +13519,134 @@
         <w:jc w:val="both"/>
         <w:rPr>
           <w:rFonts w:ascii="Calibri" w:hAnsi="Calibri"/>
+          <w:b/>
           <w:color w:val="auto"/>
           <w:sz w:val="22"/>
           <w:szCs w:val="20"/>
         </w:rPr>
       </w:pPr>
+      <w:r>
+        <w:rPr>
+          <w:rFonts w:ascii="Calibri" w:hAnsi="Calibri"/>
+          <w:sz w:val="22"/>
+          <w:szCs w:val="20"/>
+        </w:rPr>
+        <w:br w:type="page"/>
+      </w:r>
+      <w:r>
+        <w:rPr>
+          <w:rFonts w:ascii="Calibri" w:hAnsi="Calibri"/>
+          <w:b/>
+          <w:color w:val="auto"/>
+          <w:sz w:val="22"/>
+          <w:szCs w:val="20"/>
+        </w:rPr>
+        <w:lastRenderedPageBreak/>
+        <w:t>Tempo de vida</w:t>
+      </w:r>
     </w:p>
     <w:p>
       <w:pPr>
+        <w:pStyle w:val="Default"/>
+        <w:jc w:val="both"/>
+        <w:rPr>
+          <w:rFonts w:ascii="Calibri" w:hAnsi="Calibri"/>
+          <w:b/>
+          <w:color w:val="auto"/>
+          <w:sz w:val="22"/>
+          <w:szCs w:val="20"/>
+        </w:rPr>
+      </w:pPr>
+    </w:p>
+    <w:p>
+      <w:pPr>
+        <w:pStyle w:val="Default"/>
+        <w:jc w:val="both"/>
+        <w:rPr>
+          <w:rFonts w:ascii="Calibri" w:hAnsi="Calibri"/>
+          <w:color w:val="auto"/>
+          <w:sz w:val="22"/>
+          <w:szCs w:val="20"/>
+        </w:rPr>
+      </w:pPr>
+      <w:r>
+        <w:rPr>
+          <w:rFonts w:ascii="Calibri" w:hAnsi="Calibri"/>
+          <w:color w:val="auto"/>
+          <w:sz w:val="22"/>
+          <w:szCs w:val="20"/>
+        </w:rPr>
+        <w:t xml:space="preserve">A gestão do tempo de vida das referências para o servidor é feita à custa de </w:t>
+      </w:r>
+      <w:r>
+        <w:rPr>
+          <w:rFonts w:ascii="Calibri" w:hAnsi="Calibri"/>
+          <w:i/>
+          <w:color w:val="auto"/>
+          <w:sz w:val="22"/>
+          <w:szCs w:val="20"/>
+        </w:rPr>
+        <w:t>sponsors</w:t>
+      </w:r>
+      <w:r>
+        <w:rPr>
+          <w:rFonts w:ascii="Calibri" w:hAnsi="Calibri"/>
+          <w:color w:val="auto"/>
+          <w:sz w:val="22"/>
+          <w:szCs w:val="20"/>
+        </w:rPr>
+        <w:t xml:space="preserve"> </w:t>
+      </w:r>
+      <w:r>
+        <w:rPr>
+          <w:rFonts w:ascii="Calibri" w:hAnsi="Calibri"/>
+          <w:color w:val="auto"/>
+          <w:sz w:val="22"/>
+          <w:szCs w:val="20"/>
+        </w:rPr>
+        <w:t xml:space="preserve">do lado do servidor. Quer os clientes quer os servidores do anel, devem obter esse </w:t>
+      </w:r>
+      <w:r>
+        <w:rPr>
+          <w:rFonts w:ascii="Calibri" w:hAnsi="Calibri"/>
+          <w:i/>
+          <w:color w:val="auto"/>
+          <w:sz w:val="22"/>
+          <w:szCs w:val="20"/>
+        </w:rPr>
+        <w:t>sponsor</w:t>
+      </w:r>
+      <w:r>
+        <w:rPr>
+          <w:rFonts w:ascii="Calibri" w:hAnsi="Calibri"/>
+          <w:color w:val="auto"/>
+          <w:sz w:val="22"/>
+          <w:szCs w:val="20"/>
+        </w:rPr>
+        <w:t xml:space="preserve"> através do método </w:t>
+      </w:r>
+      <w:r>
+        <w:rPr>
+          <w:rFonts w:ascii="Calibri" w:hAnsi="Calibri"/>
+          <w:i/>
+          <w:color w:val="auto"/>
+          <w:sz w:val="22"/>
+          <w:szCs w:val="20"/>
+        </w:rPr>
+        <w:t>factory</w:t>
+      </w:r>
+      <w:r>
+        <w:rPr>
+          <w:rFonts w:ascii="Calibri" w:hAnsi="Calibri"/>
+          <w:color w:val="auto"/>
+          <w:sz w:val="22"/>
+          <w:szCs w:val="20"/>
+        </w:rPr>
+        <w:t xml:space="preserve"> disponibilizado para o efeito. </w:t>
+      </w:r>
+    </w:p>
+    <w:p>
+      <w:pPr>
         <w:rPr>
           <w:rFonts w:ascii="Calibri" w:hAnsi="Calibri"/>
           <w:sz w:val="22"/>
@@ -13301,6 +13665,16 @@
     </w:p>
     <w:p>
       <w:pPr>
+        <w:rPr>
+          <w:rFonts w:ascii="Calibri" w:hAnsi="Calibri"/>
+          <w:sz w:val="22"/>
+          <w:szCs w:val="20"/>
+          <w:lang w:eastAsia="pt-PT"/>
+        </w:rPr>
+      </w:pPr>
+    </w:p>
+    <w:p>
+      <w:pPr>
         <w:shd w:val="clear" w:color="auto" w:fill="BFBFBF"/>
         <w:jc w:val="center"/>
         <w:rPr>
@@ -13313,7 +13687,6 @@
           <w:rFonts w:ascii="Calibri" w:hAnsi="Calibri" w:cs="Arial"/>
           <w:b/>
         </w:rPr>
-        <w:lastRenderedPageBreak/>
         <w:t>Cliente</w:t>
       </w:r>
     </w:p>
@@ -14240,17 +14613,7 @@
                 <w:sz w:val="20"/>
                 <w:szCs w:val="20"/>
               </w:rPr>
-              <w:t>palavras chave</w:t>
-            </w:r>
-            <w:r>
-              <w:rPr>
-                <w:rFonts w:ascii="Calibri" w:hAnsi="Calibri"/>
-                <w:b w:val="0"/>
-                <w:color w:val="auto"/>
-                <w:sz w:val="20"/>
-                <w:szCs w:val="20"/>
-              </w:rPr>
-              <w:t xml:space="preserve"> devolve uma resposta adequada, após consulta do repositório.</w:t>
+              <w:t>palavras chave devolve uma resposta adequada, após consulta do repositório.</w:t>
             </w:r>
           </w:p>
           <w:p>
@@ -14725,7 +15088,6 @@
                 <w:color w:val="auto"/>
                 <w:sz w:val="20"/>
                 <w:szCs w:val="20"/>
-                <w:lang w:val="en-US"/>
               </w:rPr>
             </w:pPr>
             <w:r>
@@ -14734,7 +15096,6 @@
                 <w:color w:val="auto"/>
                 <w:sz w:val="20"/>
                 <w:szCs w:val="20"/>
-                <w:lang w:val="en-US"/>
               </w:rPr>
               <w:t>GetAnswer(List&lt;String&gt;, String) : String</w:t>
             </w:r>
@@ -15811,14 +16172,14 @@
 
 <file path=word/endnotes.xml><?xml version="1.0" encoding="utf-8"?>
 <w:endnotes xmlns:ve="http://schemas.openxmlformats.org/markup-compatibility/2006" xmlns:o="urn:schemas-microsoft-com:office:office" xmlns:r="http://schemas.openxmlformats.org/officeDocument/2006/relationships" xmlns:m="http://schemas.openxmlformats.org/officeDocument/2006/math" xmlns:v="urn:schemas-microsoft-com:vml" xmlns:wp="http://schemas.openxmlformats.org/drawingml/2006/wordprocessingDrawing" xmlns:w10="urn:schemas-microsoft-com:office:word" xmlns:w="http://schemas.openxmlformats.org/wordprocessingml/2006/main" xmlns:wne="http://schemas.microsoft.com/office/word/2006/wordml">
-  <w:endnote w:type="separator" w:id="0">
+  <w:endnote w:type="separator" w:id="-1">
     <w:p>
       <w:r>
         <w:separator/>
       </w:r>
     </w:p>
   </w:endnote>
-  <w:endnote w:type="continuationSeparator" w:id="1">
+  <w:endnote w:type="continuationSeparator" w:id="0">
     <w:p>
       <w:r>
         <w:continuationSeparator/>
@@ -16097,7 +16458,7 @@
         <w:sz w:val="16"/>
         <w:szCs w:val="16"/>
       </w:rPr>
-      <w:t>6</w:t>
+      <w:t>4</w:t>
     </w:r>
     <w:r>
       <w:rPr>
@@ -16132,14 +16493,14 @@
 
 <file path=word/footnotes.xml><?xml version="1.0" encoding="utf-8"?>
 <w:footnotes xmlns:ve="http://schemas.openxmlformats.org/markup-compatibility/2006" xmlns:o="urn:schemas-microsoft-com:office:office" xmlns:r="http://schemas.openxmlformats.org/officeDocument/2006/relationships" xmlns:m="http://schemas.openxmlformats.org/officeDocument/2006/math" xmlns:v="urn:schemas-microsoft-com:vml" xmlns:wp="http://schemas.openxmlformats.org/drawingml/2006/wordprocessingDrawing" xmlns:w10="urn:schemas-microsoft-com:office:word" xmlns:w="http://schemas.openxmlformats.org/wordprocessingml/2006/main" xmlns:wne="http://schemas.microsoft.com/office/word/2006/wordml">
-  <w:footnote w:type="separator" w:id="0">
+  <w:footnote w:type="separator" w:id="-1">
     <w:p>
       <w:r>
         <w:separator/>
       </w:r>
     </w:p>
   </w:footnote>
-  <w:footnote w:type="continuationSeparator" w:id="1">
+  <w:footnote w:type="continuationSeparator" w:id="0">
     <w:p>
       <w:r>
         <w:continuationSeparator/>
@@ -18535,6 +18896,7 @@
   <w:style w:type="character" w:default="1" w:styleId="DefaultParagraphFont">
     <w:name w:val="Default Paragraph Font"/>
     <w:uiPriority w:val="1"/>
+    <w:semiHidden/>
     <w:unhideWhenUsed/>
   </w:style>
   <w:style w:type="table" w:default="1" w:styleId="TableNormal">
@@ -19460,7 +19822,7 @@
 </file>
 
 <file path=customXml/itemProps1.xml><?xml version="1.0" encoding="utf-8"?>
-<ds:datastoreItem xmlns:ds="http://schemas.openxmlformats.org/officeDocument/2006/customXml" ds:itemID="{88B97D4F-843C-4707-9C2C-252EACF958F0}">
+<ds:datastoreItem xmlns:ds="http://schemas.openxmlformats.org/officeDocument/2006/customXml" ds:itemID="{959AE484-32DB-4BFF-9D53-8BB28239BFC3}">
   <ds:schemaRefs>
     <ds:schemaRef ds:uri="http://schemas.openxmlformats.org/officeDocument/2006/bibliography"/>
   </ds:schemaRefs>

</xml_diff>